<commit_message>
fix: render split-run format tags in table cells
</commit_message>
<xml_diff>
--- a/examples/06-images/output.docx
+++ b/examples/06-images/output.docx
@@ -25,7 +25,7 @@
                     <pic:cNvPicPr/>
                   </pic:nvPicPr>
                   <pic:blipFill>
-                    <a:blip xmlns:r="http://schemas.openxmlformats.org/officeDocument/2006/relationships" r:embed="Ra67694625aa74934" cstate="print"/>
+                    <a:blip xmlns:r="http://schemas.openxmlformats.org/officeDocument/2006/relationships" r:embed="R37402dc8939c4c09" cstate="print"/>
                     <a:stretch>
                       <a:fillRect/>
                     </a:stretch>
@@ -72,7 +72,7 @@
                     <pic:cNvPicPr/>
                   </pic:nvPicPr>
                   <pic:blipFill>
-                    <a:blip xmlns:r="http://schemas.openxmlformats.org/officeDocument/2006/relationships" r:embed="Rb1061d38b6954450" cstate="print"/>
+                    <a:blip xmlns:r="http://schemas.openxmlformats.org/officeDocument/2006/relationships" r:embed="R25c43288cd6c4833" cstate="print"/>
                     <a:stretch>
                       <a:fillRect/>
                     </a:stretch>
@@ -114,7 +114,7 @@
                     <pic:cNvPicPr/>
                   </pic:nvPicPr>
                   <pic:blipFill>
-                    <a:blip xmlns:r="http://schemas.openxmlformats.org/officeDocument/2006/relationships" r:embed="R259a5e4582c841a2" cstate="print"/>
+                    <a:blip xmlns:r="http://schemas.openxmlformats.org/officeDocument/2006/relationships" r:embed="R8f3c47f7f3a842f5" cstate="print"/>
                     <a:stretch>
                       <a:fillRect/>
                     </a:stretch>

</xml_diff>